<commit_message>
Copied Honcharenko_Task in SoftWare and drew conclusions.
</commit_message>
<xml_diff>
--- a/lab09/TestSuite/TS_9_4.docx
+++ b/lab09/TestSuite/TS_9_4.docx
@@ -1255,17 +1255,37 @@
                 <w:szCs w:val="20"/>
                 <w:lang w:val="ru-RU"/>
               </w:rPr>
-              <w:t>s_calculation</w:t>
-            </w:r>
-            <w:proofErr w:type="spellEnd"/>
-            <w:r>
-              <w:rPr>
-                <w:rFonts w:ascii="Arial Narrow" w:hAnsi="Arial Narrow"/>
-                <w:sz w:val="20"/>
-                <w:szCs w:val="20"/>
-                <w:lang w:val="ru-RU"/>
-              </w:rPr>
-              <w:t>().</w:t>
+              <w:t>s_</w:t>
+            </w:r>
+            <w:proofErr w:type="gramStart"/>
+            <w:r>
+              <w:rPr>
+                <w:rFonts w:ascii="Arial Narrow" w:hAnsi="Arial Narrow"/>
+                <w:sz w:val="20"/>
+                <w:szCs w:val="20"/>
+                <w:lang w:val="ru-RU"/>
+              </w:rPr>
+              <w:t>calculation</w:t>
+            </w:r>
+            <w:proofErr w:type="spellEnd"/>
+            <w:r>
+              <w:rPr>
+                <w:rFonts w:ascii="Arial Narrow" w:hAnsi="Arial Narrow"/>
+                <w:sz w:val="20"/>
+                <w:szCs w:val="20"/>
+                <w:lang w:val="ru-RU"/>
+              </w:rPr>
+              <w:t>(</w:t>
+            </w:r>
+            <w:proofErr w:type="gramEnd"/>
+            <w:r>
+              <w:rPr>
+                <w:rFonts w:ascii="Arial Narrow" w:hAnsi="Arial Narrow"/>
+                <w:sz w:val="20"/>
+                <w:szCs w:val="20"/>
+                <w:lang w:val="ru-RU"/>
+              </w:rPr>
+              <w:t>).</w:t>
             </w:r>
           </w:p>
         </w:tc>
@@ -1322,15 +1342,7 @@
                 <w:sz w:val="16"/>
                 <w:szCs w:val="16"/>
               </w:rPr>
-              <w:t>ТС-№</w:t>
-            </w:r>
-            <w:r>
-              <w:rPr>
-                <w:rFonts w:ascii="Arial Narrow" w:hAnsi="Arial Narrow" w:cs="Arial"/>
-                <w:sz w:val="16"/>
-                <w:szCs w:val="16"/>
-              </w:rPr>
-              <w:t>2</w:t>
+              <w:t>ТС-№2</w:t>
             </w:r>
           </w:p>
         </w:tc>
@@ -1469,6 +1481,15 @@
                 <w:lang w:val="ru-RU"/>
               </w:rPr>
             </w:pPr>
+            <w:r>
+              <w:rPr>
+                <w:rFonts w:ascii="Arial Narrow" w:hAnsi="Arial Narrow"/>
+                <w:sz w:val="20"/>
+                <w:szCs w:val="20"/>
+                <w:lang w:val="en-US"/>
+              </w:rPr>
+              <w:t>passed</w:t>
+            </w:r>
           </w:p>
         </w:tc>
       </w:tr>
@@ -1497,15 +1518,7 @@
                 <w:sz w:val="16"/>
                 <w:szCs w:val="16"/>
               </w:rPr>
-              <w:t>ТС-№</w:t>
-            </w:r>
-            <w:r>
-              <w:rPr>
-                <w:rFonts w:ascii="Arial Narrow" w:hAnsi="Arial Narrow" w:cs="Arial"/>
-                <w:sz w:val="16"/>
-                <w:szCs w:val="16"/>
-              </w:rPr>
-              <w:t>3</w:t>
+              <w:t>ТС-№3</w:t>
             </w:r>
           </w:p>
         </w:tc>
@@ -1644,6 +1657,15 @@
                 <w:lang w:val="ru-RU"/>
               </w:rPr>
             </w:pPr>
+            <w:r>
+              <w:rPr>
+                <w:rFonts w:ascii="Arial Narrow" w:hAnsi="Arial Narrow"/>
+                <w:sz w:val="20"/>
+                <w:szCs w:val="20"/>
+                <w:lang w:val="en-US"/>
+              </w:rPr>
+              <w:t>passed</w:t>
+            </w:r>
           </w:p>
         </w:tc>
       </w:tr>
@@ -1672,15 +1694,7 @@
                 <w:sz w:val="16"/>
                 <w:szCs w:val="16"/>
               </w:rPr>
-              <w:t>ТС-№</w:t>
-            </w:r>
-            <w:r>
-              <w:rPr>
-                <w:rFonts w:ascii="Arial Narrow" w:hAnsi="Arial Narrow" w:cs="Arial"/>
-                <w:sz w:val="16"/>
-                <w:szCs w:val="16"/>
-              </w:rPr>
-              <w:t>4</w:t>
+              <w:t>ТС-№4</w:t>
             </w:r>
           </w:p>
         </w:tc>
@@ -1819,6 +1833,15 @@
                 <w:lang w:val="ru-RU"/>
               </w:rPr>
             </w:pPr>
+            <w:r>
+              <w:rPr>
+                <w:rFonts w:ascii="Arial Narrow" w:hAnsi="Arial Narrow"/>
+                <w:sz w:val="20"/>
+                <w:szCs w:val="20"/>
+                <w:lang w:val="en-US"/>
+              </w:rPr>
+              <w:t>passed</w:t>
+            </w:r>
           </w:p>
         </w:tc>
       </w:tr>
@@ -1847,15 +1870,7 @@
                 <w:sz w:val="16"/>
                 <w:szCs w:val="16"/>
               </w:rPr>
-              <w:t>ТС-№</w:t>
-            </w:r>
-            <w:r>
-              <w:rPr>
-                <w:rFonts w:ascii="Arial Narrow" w:hAnsi="Arial Narrow" w:cs="Arial"/>
-                <w:sz w:val="16"/>
-                <w:szCs w:val="16"/>
-              </w:rPr>
-              <w:t>5</w:t>
+              <w:t>ТС-№5</w:t>
             </w:r>
           </w:p>
         </w:tc>
@@ -1974,6 +1989,15 @@
                 <w:lang w:val="ru-RU"/>
               </w:rPr>
             </w:pPr>
+            <w:r>
+              <w:rPr>
+                <w:rFonts w:ascii="Arial Narrow" w:hAnsi="Arial Narrow"/>
+                <w:sz w:val="20"/>
+                <w:szCs w:val="20"/>
+                <w:lang w:val="en-US"/>
+              </w:rPr>
+              <w:t>passed</w:t>
+            </w:r>
           </w:p>
         </w:tc>
       </w:tr>
@@ -2002,15 +2026,7 @@
                 <w:sz w:val="16"/>
                 <w:szCs w:val="16"/>
               </w:rPr>
-              <w:t>ТС-№</w:t>
-            </w:r>
-            <w:r>
-              <w:rPr>
-                <w:rFonts w:ascii="Arial Narrow" w:hAnsi="Arial Narrow" w:cs="Arial"/>
-                <w:sz w:val="16"/>
-                <w:szCs w:val="16"/>
-              </w:rPr>
-              <w:t>6</w:t>
+              <w:t>ТС-№6</w:t>
             </w:r>
           </w:p>
         </w:tc>
@@ -2129,6 +2145,15 @@
                 <w:lang w:val="ru-RU"/>
               </w:rPr>
             </w:pPr>
+            <w:r>
+              <w:rPr>
+                <w:rFonts w:ascii="Arial Narrow" w:hAnsi="Arial Narrow"/>
+                <w:sz w:val="20"/>
+                <w:szCs w:val="20"/>
+                <w:lang w:val="en-US"/>
+              </w:rPr>
+              <w:t>passed</w:t>
+            </w:r>
           </w:p>
         </w:tc>
       </w:tr>
@@ -2157,15 +2182,7 @@
                 <w:sz w:val="16"/>
                 <w:szCs w:val="16"/>
               </w:rPr>
-              <w:t>ТС-№</w:t>
-            </w:r>
-            <w:r>
-              <w:rPr>
-                <w:rFonts w:ascii="Arial Narrow" w:hAnsi="Arial Narrow" w:cs="Arial"/>
-                <w:sz w:val="16"/>
-                <w:szCs w:val="16"/>
-              </w:rPr>
-              <w:t>7</w:t>
+              <w:t>ТС-№7</w:t>
             </w:r>
           </w:p>
         </w:tc>
@@ -2264,6 +2281,15 @@
                 <w:lang w:val="ru-RU"/>
               </w:rPr>
             </w:pPr>
+            <w:r>
+              <w:rPr>
+                <w:rFonts w:ascii="Arial Narrow" w:hAnsi="Arial Narrow"/>
+                <w:sz w:val="20"/>
+                <w:szCs w:val="20"/>
+                <w:lang w:val="en-US"/>
+              </w:rPr>
+              <w:t>passed</w:t>
+            </w:r>
           </w:p>
         </w:tc>
       </w:tr>
@@ -2292,15 +2318,7 @@
                 <w:sz w:val="16"/>
                 <w:szCs w:val="16"/>
               </w:rPr>
-              <w:t>ТС-№</w:t>
-            </w:r>
-            <w:r>
-              <w:rPr>
-                <w:rFonts w:ascii="Arial Narrow" w:hAnsi="Arial Narrow" w:cs="Arial"/>
-                <w:sz w:val="16"/>
-                <w:szCs w:val="16"/>
-              </w:rPr>
-              <w:t>8</w:t>
+              <w:t>ТС-№8</w:t>
             </w:r>
           </w:p>
         </w:tc>
@@ -2479,477 +2497,15 @@
                 <w:lang w:val="ru-RU"/>
               </w:rPr>
             </w:pPr>
-          </w:p>
-        </w:tc>
-      </w:tr>
-      <w:tr>
-        <w:trPr>
-          <w:trHeight w:val="1076"/>
-          <w:jc w:val="right"/>
-        </w:trPr>
-        <w:tc>
-          <w:tcPr>
-            <w:tcW w:w="798" w:type="dxa"/>
-            <w:vAlign w:val="center"/>
-          </w:tcPr>
-          <w:p>
-            <w:pPr>
-              <w:jc w:val="center"/>
-              <w:rPr>
-                <w:rFonts w:ascii="Arial Narrow" w:hAnsi="Arial Narrow" w:cs="Arial"/>
-                <w:sz w:val="16"/>
-                <w:szCs w:val="16"/>
-              </w:rPr>
-            </w:pPr>
-            <w:r>
-              <w:rPr>
-                <w:rFonts w:ascii="Arial Narrow" w:hAnsi="Arial Narrow" w:cs="Arial"/>
-                <w:sz w:val="16"/>
-                <w:szCs w:val="16"/>
-              </w:rPr>
-              <w:lastRenderedPageBreak/>
-              <w:t>ТС-№</w:t>
-            </w:r>
-            <w:r>
-              <w:rPr>
-                <w:rFonts w:ascii="Arial Narrow" w:hAnsi="Arial Narrow" w:cs="Arial"/>
-                <w:sz w:val="16"/>
-                <w:szCs w:val="16"/>
-              </w:rPr>
-              <w:t>9</w:t>
-            </w:r>
-          </w:p>
-        </w:tc>
-        <w:tc>
-          <w:tcPr>
-            <w:tcW w:w="3944" w:type="dxa"/>
-            <w:vAlign w:val="center"/>
-          </w:tcPr>
-          <w:p>
-            <w:pPr>
-              <w:rPr>
-                <w:rFonts w:ascii="Arial Narrow" w:hAnsi="Arial Narrow" w:cs="Arial"/>
-                <w:sz w:val="20"/>
-                <w:szCs w:val="20"/>
-              </w:rPr>
-            </w:pPr>
-            <w:r>
-              <w:rPr>
-                <w:rFonts w:ascii="Arial Narrow" w:hAnsi="Arial Narrow" w:cs="Arial"/>
-                <w:sz w:val="20"/>
-                <w:szCs w:val="20"/>
-              </w:rPr>
-              <w:t>Введення: qy</w:t>
-            </w:r>
-          </w:p>
-        </w:tc>
-        <w:tc>
-          <w:tcPr>
-            <w:tcW w:w="3807" w:type="dxa"/>
-            <w:vAlign w:val="center"/>
-          </w:tcPr>
-          <w:p>
-            <w:pPr>
-              <w:rPr>
-                <w:rFonts w:ascii="Arial Narrow" w:hAnsi="Arial Narrow"/>
-                <w:sz w:val="20"/>
-                <w:szCs w:val="20"/>
-                <w:lang w:val="ru-RU"/>
-              </w:rPr>
-            </w:pPr>
-            <w:proofErr w:type="spellStart"/>
-            <w:r>
-              <w:rPr>
-                <w:rFonts w:ascii="Arial Narrow" w:hAnsi="Arial Narrow"/>
-                <w:sz w:val="20"/>
-                <w:szCs w:val="20"/>
-                <w:lang w:val="ru-RU"/>
-              </w:rPr>
-              <w:t>Очікуваний</w:t>
-            </w:r>
-            <w:proofErr w:type="spellEnd"/>
-            <w:r>
-              <w:rPr>
-                <w:rFonts w:ascii="Arial Narrow" w:hAnsi="Arial Narrow"/>
-                <w:sz w:val="20"/>
-                <w:szCs w:val="20"/>
-                <w:lang w:val="ru-RU"/>
-              </w:rPr>
-              <w:t xml:space="preserve"> результат: </w:t>
-            </w:r>
-            <w:proofErr w:type="spellStart"/>
-            <w:r>
-              <w:rPr>
-                <w:rFonts w:ascii="Arial Narrow" w:hAnsi="Arial Narrow"/>
-                <w:sz w:val="20"/>
-                <w:szCs w:val="20"/>
-                <w:lang w:val="ru-RU"/>
-              </w:rPr>
-              <w:t>Виклик</w:t>
-            </w:r>
-            <w:proofErr w:type="spellEnd"/>
-            <w:r>
-              <w:rPr>
-                <w:rFonts w:ascii="Arial Narrow" w:hAnsi="Arial Narrow"/>
-                <w:sz w:val="20"/>
-                <w:szCs w:val="20"/>
-                <w:lang w:val="ru-RU"/>
-              </w:rPr>
-              <w:t xml:space="preserve"> </w:t>
-            </w:r>
-            <w:proofErr w:type="spellStart"/>
-            <w:r>
-              <w:rPr>
-                <w:rFonts w:ascii="Arial Narrow" w:hAnsi="Arial Narrow"/>
-                <w:sz w:val="20"/>
-                <w:szCs w:val="20"/>
-                <w:lang w:val="ru-RU"/>
-              </w:rPr>
-              <w:t>функції</w:t>
-            </w:r>
-            <w:proofErr w:type="spellEnd"/>
-            <w:r>
-              <w:rPr>
-                <w:rFonts w:ascii="Arial Narrow" w:hAnsi="Arial Narrow"/>
-                <w:sz w:val="20"/>
-                <w:szCs w:val="20"/>
-                <w:lang w:val="ru-RU"/>
-              </w:rPr>
-              <w:t xml:space="preserve"> </w:t>
-            </w:r>
-            <w:proofErr w:type="spellStart"/>
-            <w:r>
-              <w:rPr>
-                <w:rFonts w:ascii="Arial Narrow" w:hAnsi="Arial Narrow"/>
-                <w:sz w:val="20"/>
-                <w:szCs w:val="20"/>
-                <w:lang w:val="ru-RU"/>
-              </w:rPr>
-              <w:t>s_calculation</w:t>
-            </w:r>
-            <w:proofErr w:type="spellEnd"/>
-            <w:r>
-              <w:rPr>
-                <w:rFonts w:ascii="Arial Narrow" w:hAnsi="Arial Narrow"/>
-                <w:sz w:val="20"/>
-                <w:szCs w:val="20"/>
-                <w:lang w:val="ru-RU"/>
-              </w:rPr>
-              <w:t xml:space="preserve">() та </w:t>
-            </w:r>
-            <w:proofErr w:type="spellStart"/>
-            <w:r>
-              <w:rPr>
-                <w:rFonts w:ascii="Arial Narrow" w:hAnsi="Arial Narrow"/>
-                <w:sz w:val="20"/>
-                <w:szCs w:val="20"/>
-                <w:lang w:val="ru-RU"/>
-              </w:rPr>
-              <w:t>вихід</w:t>
-            </w:r>
-            <w:proofErr w:type="spellEnd"/>
-            <w:r>
-              <w:rPr>
-                <w:rFonts w:ascii="Arial Narrow" w:hAnsi="Arial Narrow"/>
-                <w:sz w:val="20"/>
-                <w:szCs w:val="20"/>
-                <w:lang w:val="ru-RU"/>
-              </w:rPr>
-              <w:t xml:space="preserve"> з </w:t>
-            </w:r>
-            <w:proofErr w:type="spellStart"/>
-            <w:r>
-              <w:rPr>
-                <w:rFonts w:ascii="Arial Narrow" w:hAnsi="Arial Narrow"/>
-                <w:sz w:val="20"/>
-                <w:szCs w:val="20"/>
-                <w:lang w:val="ru-RU"/>
-              </w:rPr>
-              <w:t>програми</w:t>
-            </w:r>
-            <w:proofErr w:type="spellEnd"/>
-            <w:r>
-              <w:rPr>
-                <w:rFonts w:ascii="Arial Narrow" w:hAnsi="Arial Narrow"/>
-                <w:sz w:val="20"/>
-                <w:szCs w:val="20"/>
-                <w:lang w:val="ru-RU"/>
-              </w:rPr>
-              <w:t>.</w:t>
-            </w:r>
-          </w:p>
-        </w:tc>
-        <w:tc>
-          <w:tcPr>
-            <w:tcW w:w="1837" w:type="dxa"/>
-            <w:shd w:val="clear" w:color="auto" w:fill="auto"/>
-            <w:vAlign w:val="center"/>
-          </w:tcPr>
-          <w:p>
-            <w:pPr>
-              <w:jc w:val="center"/>
-              <w:rPr>
-                <w:rFonts w:ascii="Arial Narrow" w:hAnsi="Arial Narrow"/>
-                <w:sz w:val="20"/>
-                <w:szCs w:val="20"/>
-                <w:lang w:val="ru-RU"/>
-              </w:rPr>
-            </w:pPr>
-          </w:p>
-        </w:tc>
-      </w:tr>
-      <w:tr>
-        <w:trPr>
-          <w:trHeight w:val="1076"/>
-          <w:jc w:val="right"/>
-        </w:trPr>
-        <w:tc>
-          <w:tcPr>
-            <w:tcW w:w="798" w:type="dxa"/>
-            <w:vAlign w:val="center"/>
-          </w:tcPr>
-          <w:p>
-            <w:pPr>
-              <w:jc w:val="center"/>
-              <w:rPr>
-                <w:rFonts w:ascii="Arial Narrow" w:hAnsi="Arial Narrow" w:cs="Arial"/>
-                <w:sz w:val="16"/>
-                <w:szCs w:val="16"/>
-              </w:rPr>
-            </w:pPr>
-            <w:r>
-              <w:rPr>
-                <w:rFonts w:ascii="Arial Narrow" w:hAnsi="Arial Narrow" w:cs="Arial"/>
-                <w:sz w:val="16"/>
-                <w:szCs w:val="16"/>
-              </w:rPr>
-              <w:t>ТС-№</w:t>
-            </w:r>
-            <w:r>
-              <w:rPr>
-                <w:rFonts w:ascii="Arial Narrow" w:hAnsi="Arial Narrow" w:cs="Arial"/>
-                <w:sz w:val="16"/>
-                <w:szCs w:val="16"/>
-              </w:rPr>
-              <w:t>10</w:t>
-            </w:r>
-          </w:p>
-        </w:tc>
-        <w:tc>
-          <w:tcPr>
-            <w:tcW w:w="3944" w:type="dxa"/>
-            <w:vAlign w:val="center"/>
-          </w:tcPr>
-          <w:p>
-            <w:pPr>
-              <w:rPr>
-                <w:rFonts w:ascii="Arial Narrow" w:hAnsi="Arial Narrow" w:cs="Arial"/>
-                <w:sz w:val="20"/>
-                <w:szCs w:val="20"/>
-              </w:rPr>
-            </w:pPr>
-            <w:r>
-              <w:rPr>
-                <w:rFonts w:ascii="Arial Narrow" w:hAnsi="Arial Narrow" w:cs="Arial"/>
-                <w:sz w:val="20"/>
-                <w:szCs w:val="20"/>
-              </w:rPr>
-              <w:t>Введення: tqY</w:t>
-            </w:r>
-          </w:p>
-        </w:tc>
-        <w:tc>
-          <w:tcPr>
-            <w:tcW w:w="3807" w:type="dxa"/>
-            <w:vAlign w:val="center"/>
-          </w:tcPr>
-          <w:p>
-            <w:pPr>
-              <w:rPr>
-                <w:rFonts w:ascii="Arial Narrow" w:hAnsi="Arial Narrow"/>
-                <w:sz w:val="20"/>
-                <w:szCs w:val="20"/>
-                <w:lang w:val="ru-RU"/>
-              </w:rPr>
-            </w:pPr>
-            <w:proofErr w:type="spellStart"/>
-            <w:r>
-              <w:rPr>
-                <w:rFonts w:ascii="Arial Narrow" w:hAnsi="Arial Narrow"/>
-                <w:sz w:val="20"/>
-                <w:szCs w:val="20"/>
-                <w:lang w:val="ru-RU"/>
-              </w:rPr>
-              <w:t>Очікуваний</w:t>
-            </w:r>
-            <w:proofErr w:type="spellEnd"/>
-            <w:r>
-              <w:rPr>
-                <w:rFonts w:ascii="Arial Narrow" w:hAnsi="Arial Narrow"/>
-                <w:sz w:val="20"/>
-                <w:szCs w:val="20"/>
-                <w:lang w:val="ru-RU"/>
-              </w:rPr>
-              <w:t xml:space="preserve"> результат: </w:t>
-            </w:r>
-            <w:proofErr w:type="spellStart"/>
-            <w:r>
-              <w:rPr>
-                <w:rFonts w:ascii="Arial Narrow" w:hAnsi="Arial Narrow"/>
-                <w:sz w:val="20"/>
-                <w:szCs w:val="20"/>
-                <w:lang w:val="ru-RU"/>
-              </w:rPr>
-              <w:t>Виклик</w:t>
-            </w:r>
-            <w:proofErr w:type="spellEnd"/>
-            <w:r>
-              <w:rPr>
-                <w:rFonts w:ascii="Arial Narrow" w:hAnsi="Arial Narrow"/>
-                <w:sz w:val="20"/>
-                <w:szCs w:val="20"/>
-                <w:lang w:val="ru-RU"/>
-              </w:rPr>
-              <w:t xml:space="preserve"> </w:t>
-            </w:r>
-            <w:proofErr w:type="spellStart"/>
-            <w:r>
-              <w:rPr>
-                <w:rFonts w:ascii="Arial Narrow" w:hAnsi="Arial Narrow"/>
-                <w:sz w:val="20"/>
-                <w:szCs w:val="20"/>
-                <w:lang w:val="ru-RU"/>
-              </w:rPr>
-              <w:t>функції</w:t>
-            </w:r>
-            <w:proofErr w:type="spellEnd"/>
-            <w:r>
-              <w:rPr>
-                <w:rFonts w:ascii="Arial Narrow" w:hAnsi="Arial Narrow"/>
-                <w:sz w:val="20"/>
-                <w:szCs w:val="20"/>
-                <w:lang w:val="ru-RU"/>
-              </w:rPr>
-              <w:t xml:space="preserve"> </w:t>
-            </w:r>
-            <w:proofErr w:type="spellStart"/>
-            <w:r>
-              <w:rPr>
-                <w:rFonts w:ascii="Arial Narrow" w:hAnsi="Arial Narrow"/>
-                <w:sz w:val="20"/>
-                <w:szCs w:val="20"/>
-                <w:lang w:val="ru-RU"/>
-              </w:rPr>
-              <w:t>задачі</w:t>
-            </w:r>
-            <w:proofErr w:type="spellEnd"/>
-            <w:r>
-              <w:rPr>
-                <w:rFonts w:ascii="Arial Narrow" w:hAnsi="Arial Narrow"/>
-                <w:sz w:val="20"/>
-                <w:szCs w:val="20"/>
-                <w:lang w:val="ru-RU"/>
-              </w:rPr>
-              <w:t xml:space="preserve"> 9.3, </w:t>
-            </w:r>
-            <w:proofErr w:type="spellStart"/>
-            <w:r>
-              <w:rPr>
-                <w:rFonts w:ascii="Arial Narrow" w:hAnsi="Arial Narrow"/>
-                <w:sz w:val="20"/>
-                <w:szCs w:val="20"/>
-                <w:lang w:val="ru-RU"/>
-              </w:rPr>
-              <w:t>функції</w:t>
-            </w:r>
-            <w:proofErr w:type="spellEnd"/>
-            <w:r>
-              <w:rPr>
-                <w:rFonts w:ascii="Arial Narrow" w:hAnsi="Arial Narrow"/>
-                <w:sz w:val="20"/>
-                <w:szCs w:val="20"/>
-                <w:lang w:val="ru-RU"/>
-              </w:rPr>
-              <w:t xml:space="preserve"> </w:t>
-            </w:r>
-            <w:proofErr w:type="spellStart"/>
-            <w:r>
-              <w:rPr>
-                <w:rFonts w:ascii="Arial Narrow" w:hAnsi="Arial Narrow"/>
-                <w:sz w:val="20"/>
-                <w:szCs w:val="20"/>
-                <w:lang w:val="ru-RU"/>
-              </w:rPr>
-              <w:t>s_calculation</w:t>
-            </w:r>
-            <w:proofErr w:type="spellEnd"/>
-            <w:r>
-              <w:rPr>
-                <w:rFonts w:ascii="Arial Narrow" w:hAnsi="Arial Narrow"/>
-                <w:sz w:val="20"/>
-                <w:szCs w:val="20"/>
-                <w:lang w:val="ru-RU"/>
-              </w:rPr>
-              <w:t xml:space="preserve">() та </w:t>
-            </w:r>
-            <w:proofErr w:type="spellStart"/>
-            <w:r>
-              <w:rPr>
-                <w:rFonts w:ascii="Arial Narrow" w:hAnsi="Arial Narrow"/>
-                <w:sz w:val="20"/>
-                <w:szCs w:val="20"/>
-                <w:lang w:val="ru-RU"/>
-              </w:rPr>
-              <w:t>вихід</w:t>
-            </w:r>
-            <w:proofErr w:type="spellEnd"/>
-            <w:r>
-              <w:rPr>
-                <w:rFonts w:ascii="Arial Narrow" w:hAnsi="Arial Narrow"/>
-                <w:sz w:val="20"/>
-                <w:szCs w:val="20"/>
-                <w:lang w:val="ru-RU"/>
-              </w:rPr>
-              <w:t xml:space="preserve"> з </w:t>
-            </w:r>
-            <w:proofErr w:type="spellStart"/>
-            <w:r>
-              <w:rPr>
-                <w:rFonts w:ascii="Arial Narrow" w:hAnsi="Arial Narrow"/>
-                <w:sz w:val="20"/>
-                <w:szCs w:val="20"/>
-                <w:lang w:val="ru-RU"/>
-              </w:rPr>
-              <w:t>програми</w:t>
-            </w:r>
-            <w:proofErr w:type="spellEnd"/>
-            <w:r>
-              <w:rPr>
-                <w:rFonts w:ascii="Arial Narrow" w:hAnsi="Arial Narrow"/>
-                <w:sz w:val="20"/>
-                <w:szCs w:val="20"/>
-                <w:lang w:val="ru-RU"/>
-              </w:rPr>
-              <w:t>.</w:t>
-            </w:r>
-          </w:p>
-        </w:tc>
-        <w:tc>
-          <w:tcPr>
-            <w:tcW w:w="1837" w:type="dxa"/>
-            <w:shd w:val="clear" w:color="auto" w:fill="auto"/>
-            <w:vAlign w:val="center"/>
-          </w:tcPr>
-          <w:p>
-            <w:pPr>
-              <w:jc w:val="center"/>
-              <w:rPr>
-                <w:rFonts w:ascii="Arial Narrow" w:hAnsi="Arial Narrow"/>
-                <w:sz w:val="20"/>
-                <w:szCs w:val="20"/>
-                <w:lang w:val="ru-RU"/>
-              </w:rPr>
-            </w:pPr>
+            <w:r>
+              <w:rPr>
+                <w:rFonts w:ascii="Arial Narrow" w:hAnsi="Arial Narrow"/>
+                <w:sz w:val="20"/>
+                <w:szCs w:val="20"/>
+                <w:lang w:val="en-US"/>
+              </w:rPr>
+              <w:t>passed</w:t>
+            </w:r>
           </w:p>
         </w:tc>
       </w:tr>

</xml_diff>